<commit_message>
chore: keys placeholder has better description
</commit_message>
<xml_diff>
--- a/examples/checkin_test.docx
+++ b/examples/checkin_test.docx
@@ -74,23 +74,29 @@
         <w:t>chlü</w:t>
       </w:r>
       <w:r>
-        <w:t>ssel: {</w:t>
-      </w:r>
-      <w:proofErr w:type="spellStart"/>
-      <w:r>
-        <w:t>schluessel</w:t>
-      </w:r>
-      <w:proofErr w:type="spellEnd"/>
-      <w:r>
-        <w:t>}</w:t>
-      </w:r>
-    </w:p>
-    <w:p>
-      <w:r>
-        <w:t>Anreise: {anreise}</w:t>
+        <w:t>ssel</w:t>
+      </w:r>
+      <w:r>
+        <w:t>kennungen</w:t>
       </w:r>
       <w:bookmarkStart w:id="0" w:name="_GoBack"/>
       <w:bookmarkEnd w:id="0"/>
+      <w:r>
+        <w:t>: {</w:t>
+      </w:r>
+      <w:proofErr w:type="spellStart"/>
+      <w:r>
+        <w:t>schluessel</w:t>
+      </w:r>
+      <w:proofErr w:type="spellEnd"/>
+      <w:r>
+        <w:t>}</w:t>
+      </w:r>
+    </w:p>
+    <w:p>
+      <w:r>
+        <w:t>Anreise: {anreise}</w:t>
+      </w:r>
     </w:p>
     <w:sectPr>
       <w:pgSz w:w="11906" w:h="16838"/>

</xml_diff>

<commit_message>
chore: update example check-in doc to feature new testdatum2..7 placeholders
</commit_message>
<xml_diff>
--- a/examples/checkin_test.docx
+++ b/examples/checkin_test.docx
@@ -79,23 +79,115 @@
       <w:r>
         <w:t>kennungen</w:t>
       </w:r>
+      <w:r>
+        <w:t>: {</w:t>
+      </w:r>
+      <w:proofErr w:type="spellStart"/>
+      <w:r>
+        <w:t>schluessel</w:t>
+      </w:r>
+      <w:proofErr w:type="spellEnd"/>
+      <w:r>
+        <w:t>}</w:t>
+      </w:r>
+    </w:p>
+    <w:p>
+      <w:r>
+        <w:t>Anreise: {anreise}</w:t>
+      </w:r>
+    </w:p>
+    <w:p>
+      <w:r>
+        <w:t>Testdaten</w:t>
+      </w:r>
+      <w:r>
+        <w:br/>
+      </w:r>
+      <w:r>
+        <w:t>testdatum2</w:t>
+      </w:r>
+      <w:r>
+        <w:t xml:space="preserve">: </w:t>
+      </w:r>
+      <w:r>
+        <w:t>{testdatum2}</w:t>
+      </w:r>
+      <w:r>
+        <w:br/>
+      </w:r>
+      <w:r>
+        <w:t>testdatum3</w:t>
+      </w:r>
+      <w:r>
+        <w:t xml:space="preserve">: </w:t>
+      </w:r>
+      <w:r>
+        <w:t>{testdatum3}</w:t>
+      </w:r>
+      <w:r>
+        <w:br/>
+      </w:r>
+      <w:r>
+        <w:t>testdatum</w:t>
+      </w:r>
+      <w:r>
+        <w:t>4</w:t>
+      </w:r>
+      <w:r>
+        <w:t>:</w:t>
+      </w:r>
+      <w:r>
+        <w:t xml:space="preserve"> </w:t>
+      </w:r>
+      <w:r>
+        <w:t>{testdatum4}</w:t>
+      </w:r>
+      <w:r>
+        <w:br/>
+      </w:r>
+      <w:r>
+        <w:t>testdatum5</w:t>
+      </w:r>
+      <w:r>
+        <w:t>:</w:t>
+      </w:r>
+      <w:r>
+        <w:t xml:space="preserve"> </w:t>
+      </w:r>
+      <w:r>
+        <w:t>{testdatum5}</w:t>
+      </w:r>
+      <w:r>
+        <w:br/>
+      </w:r>
+      <w:r>
+        <w:t>testdatum6</w:t>
+      </w:r>
+      <w:r>
+        <w:t>:</w:t>
+      </w:r>
+      <w:r>
+        <w:t xml:space="preserve"> </w:t>
+      </w:r>
+      <w:r>
+        <w:t>{testdatum6}</w:t>
+      </w:r>
+      <w:r>
+        <w:br/>
+      </w:r>
+      <w:r>
+        <w:t>testdatum7</w:t>
+      </w:r>
       <w:bookmarkStart w:id="0" w:name="_GoBack"/>
       <w:bookmarkEnd w:id="0"/>
       <w:r>
-        <w:t>: {</w:t>
-      </w:r>
-      <w:proofErr w:type="spellStart"/>
-      <w:r>
-        <w:t>schluessel</w:t>
-      </w:r>
-      <w:proofErr w:type="spellEnd"/>
-      <w:r>
-        <w:t>}</w:t>
-      </w:r>
-    </w:p>
-    <w:p>
-      <w:r>
-        <w:t>Anreise: {anreise}</w:t>
+        <w:t>:</w:t>
+      </w:r>
+      <w:r>
+        <w:t xml:space="preserve"> </w:t>
+      </w:r>
+      <w:r>
+        <w:t>{testdatum7}</w:t>
       </w:r>
     </w:p>
     <w:sectPr>

</xml_diff>

<commit_message>
feat: add placeholders nameTestpflicht1..5 which highlight ages below 6
</commit_message>
<xml_diff>
--- a/examples/checkin_test.docx
+++ b/examples/checkin_test.docx
@@ -30,84 +30,181 @@
     </w:p>
     <w:p>
       <w:r>
+        <w:t>Vorname und Nachname:</w:t>
+      </w:r>
+      <w:r>
+        <w:br/>
+      </w:r>
+      <w:r>
         <w:t>Name1: {name1}</w:t>
+      </w:r>
+      <w:r>
+        <w:br/>
+      </w:r>
+      <w:r>
+        <w:t>Name2: {name2}</w:t>
+      </w:r>
+      <w:r>
+        <w:br/>
+      </w:r>
+      <w:r>
+        <w:t>Name3: {name3}</w:t>
+      </w:r>
+      <w:r>
+        <w:br/>
+      </w:r>
+      <w:r>
+        <w:t>Name4: {name4}</w:t>
+      </w:r>
+      <w:r>
+        <w:br/>
+      </w:r>
+      <w:r>
+        <w:t>Name5: {name5}</w:t>
       </w:r>
     </w:p>
     <w:p>
       <w:r>
-        <w:t>Name2: {name2}</w:t>
+        <w:t>Namen mit Zusatz falls jünger als 6</w:t>
+      </w:r>
+      <w:r>
+        <w:br/>
+        <w:t>N</w:t>
+      </w:r>
+      <w:r>
+        <w:t>ameTestpflicht1</w:t>
+      </w:r>
+      <w:r>
+        <w:t>: {nameTestpflicht1}</w:t>
+      </w:r>
+      <w:r>
+        <w:br/>
+      </w:r>
+      <w:r>
+        <w:t>NameTestpflicht</w:t>
+      </w:r>
+      <w:r>
+        <w:t>2</w:t>
+      </w:r>
+      <w:r>
+        <w:t>: {nameTestpflicht</w:t>
+      </w:r>
+      <w:r>
+        <w:t>2</w:t>
+      </w:r>
+      <w:r>
+        <w:t>}</w:t>
+      </w:r>
+      <w:r>
+        <w:br/>
+      </w:r>
+      <w:r>
+        <w:t>NameTestpflicht</w:t>
+      </w:r>
+      <w:r>
+        <w:t>3</w:t>
+      </w:r>
+      <w:r>
+        <w:t>: {nameTestpflicht</w:t>
+      </w:r>
+      <w:r>
+        <w:t>3</w:t>
+      </w:r>
+      <w:r>
+        <w:t>}</w:t>
+      </w:r>
+      <w:bookmarkStart w:id="0" w:name="_GoBack"/>
+      <w:bookmarkEnd w:id="0"/>
+      <w:r>
+        <w:br/>
+      </w:r>
+      <w:r>
+        <w:t>NameTestpflicht</w:t>
+      </w:r>
+      <w:r>
+        <w:t>4</w:t>
+      </w:r>
+      <w:r>
+        <w:t>: {nameTestpflicht</w:t>
+      </w:r>
+      <w:r>
+        <w:t>4</w:t>
+      </w:r>
+      <w:r>
+        <w:t>}</w:t>
+      </w:r>
+      <w:r>
+        <w:br/>
+      </w:r>
+      <w:r>
+        <w:t>NameTestpflicht</w:t>
+      </w:r>
+      <w:r>
+        <w:t>5</w:t>
+      </w:r>
+      <w:r>
+        <w:t>: {nameTestpflicht</w:t>
+      </w:r>
+      <w:r>
+        <w:t>5</w:t>
+      </w:r>
+      <w:r>
+        <w:t>}</w:t>
       </w:r>
     </w:p>
     <w:p>
       <w:r>
-        <w:t>Name3: {name3}</w:t>
+        <w:t>Anzahl Schlüssel: {</w:t>
+      </w:r>
+      <w:proofErr w:type="spellStart"/>
+      <w:r>
+        <w:t>anzahlSchluessel</w:t>
+      </w:r>
+      <w:proofErr w:type="spellEnd"/>
+      <w:r>
+        <w:t>}</w:t>
+      </w:r>
+      <w:r>
+        <w:br/>
+      </w:r>
+      <w:r>
+        <w:t>S</w:t>
+      </w:r>
+      <w:r>
+        <w:t>chlü</w:t>
+      </w:r>
+      <w:r>
+        <w:t>ssel</w:t>
+      </w:r>
+      <w:r>
+        <w:t>kennungen</w:t>
+      </w:r>
+      <w:r>
+        <w:t>: {</w:t>
+      </w:r>
+      <w:proofErr w:type="spellStart"/>
+      <w:r>
+        <w:t>schluessel</w:t>
+      </w:r>
+      <w:proofErr w:type="spellEnd"/>
+      <w:r>
+        <w:t>}</w:t>
       </w:r>
     </w:p>
     <w:p>
       <w:r>
-        <w:t>Name4: {name4}</w:t>
+        <w:t>Anreise: {anreise}</w:t>
       </w:r>
     </w:p>
     <w:p>
       <w:r>
-        <w:t>Name5: {name5}</w:t>
-      </w:r>
-    </w:p>
-    <w:p>
-      <w:r>
-        <w:t>Anzahl Schlüssel: {</w:t>
-      </w:r>
-      <w:proofErr w:type="spellStart"/>
-      <w:r>
-        <w:t>anzahlSchluessel</w:t>
-      </w:r>
-      <w:proofErr w:type="spellEnd"/>
-      <w:r>
-        <w:t>}</w:t>
-      </w:r>
-    </w:p>
-    <w:p>
-      <w:r>
-        <w:t>S</w:t>
-      </w:r>
-      <w:r>
-        <w:t>chlü</w:t>
-      </w:r>
-      <w:r>
-        <w:t>ssel</w:t>
-      </w:r>
-      <w:r>
-        <w:t>kennungen</w:t>
-      </w:r>
-      <w:r>
-        <w:t>: {</w:t>
-      </w:r>
-      <w:proofErr w:type="spellStart"/>
-      <w:r>
-        <w:t>schluessel</w:t>
-      </w:r>
-      <w:proofErr w:type="spellEnd"/>
-      <w:r>
-        <w:t>}</w:t>
-      </w:r>
-    </w:p>
-    <w:p>
-      <w:r>
-        <w:t>Anreise: {anreise}</w:t>
-      </w:r>
-    </w:p>
-    <w:p>
-      <w:r>
         <w:t>Testdaten</w:t>
       </w:r>
       <w:r>
-        <w:br/>
-      </w:r>
-      <w:r>
-        <w:t>testdatum2</w:t>
-      </w:r>
-      <w:r>
-        <w:t xml:space="preserve">: </w:t>
+        <w:t xml:space="preserve"> (jeweils im Abstand von 3 Tagen)</w:t>
+      </w:r>
+      <w:r>
+        <w:t xml:space="preserve">testdatum2: </w:t>
       </w:r>
       <w:r>
         <w:t>{testdatum2}</w:t>
@@ -116,10 +213,7 @@
         <w:br/>
       </w:r>
       <w:r>
-        <w:t>testdatum3</w:t>
-      </w:r>
-      <w:r>
-        <w:t xml:space="preserve">: </w:t>
+        <w:t xml:space="preserve">testdatum3: </w:t>
       </w:r>
       <w:r>
         <w:t>{testdatum3}</w:t>
@@ -128,16 +222,7 @@
         <w:br/>
       </w:r>
       <w:r>
-        <w:t>testdatum</w:t>
-      </w:r>
-      <w:r>
-        <w:t>4</w:t>
-      </w:r>
-      <w:r>
-        <w:t>:</w:t>
-      </w:r>
-      <w:r>
-        <w:t xml:space="preserve"> </w:t>
+        <w:t xml:space="preserve">testdatum4: </w:t>
       </w:r>
       <w:r>
         <w:t>{testdatum4}</w:t>
@@ -146,13 +231,7 @@
         <w:br/>
       </w:r>
       <w:r>
-        <w:t>testdatum5</w:t>
-      </w:r>
-      <w:r>
-        <w:t>:</w:t>
-      </w:r>
-      <w:r>
-        <w:t xml:space="preserve"> </w:t>
+        <w:t xml:space="preserve">testdatum5: </w:t>
       </w:r>
       <w:r>
         <w:t>{testdatum5}</w:t>
@@ -161,13 +240,7 @@
         <w:br/>
       </w:r>
       <w:r>
-        <w:t>testdatum6</w:t>
-      </w:r>
-      <w:r>
-        <w:t>:</w:t>
-      </w:r>
-      <w:r>
-        <w:t xml:space="preserve"> </w:t>
+        <w:t xml:space="preserve">testdatum6: </w:t>
       </w:r>
       <w:r>
         <w:t>{testdatum6}</w:t>
@@ -176,15 +249,7 @@
         <w:br/>
       </w:r>
       <w:r>
-        <w:t>testdatum7</w:t>
-      </w:r>
-      <w:bookmarkStart w:id="0" w:name="_GoBack"/>
-      <w:bookmarkEnd w:id="0"/>
-      <w:r>
-        <w:t>:</w:t>
-      </w:r>
-      <w:r>
-        <w:t xml:space="preserve"> </w:t>
+        <w:t xml:space="preserve">testdatum7: </w:t>
       </w:r>
       <w:r>
         <w:t>{testdatum7}</w:t>

</xml_diff>